<commit_message>
Deploying to gh-pages from @ csci-1301/csci-1301.github.io@1071f07e5fe7c15dbda97a374c119fb51016bd88 🚀
</commit_message>
<xml_diff>
--- a/labs/ChemicalElements/index.docx
+++ b/labs/ChemicalElements/index.docx
@@ -40,7 +40,7 @@
         <w:pStyle w:val="Date"/>
       </w:pPr>
       <w:r>
-        <w:t xml:space="preserve">July   2, 2021 (12:11:18 PM)</w:t>
+        <w:t xml:space="preserve">July   5, 2021 (12:45:48 PM)</w:t>
       </w:r>
     </w:p>
     <w:sdt>
@@ -83,7 +83,7 @@
         <w:pStyle w:val="FirstParagraph"/>
       </w:pPr>
       <w:r>
-        <w:t xml:space="preserve">You will study and modify a class for</w:t>
+        <w:t xml:space="preserve">I this lab you will study and modify a class for</w:t>
       </w:r>
       <w:r>
         <w:t xml:space="preserve"> </w:t>
@@ -97,10 +97,13 @@
         </w:r>
       </w:hyperlink>
       <w:r>
-        <w:t xml:space="preserve"> </w:t>
-      </w:r>
-      <w:r>
-        <w:t xml:space="preserve">(consult</w:t>
+        <w:t xml:space="preserve">.</w:t>
+      </w:r>
+      <w:r>
+        <w:t xml:space="preserve"> </w:t>
+      </w:r>
+      <w:r>
+        <w:t xml:space="preserve">Consult</w:t>
       </w:r>
       <w:r>
         <w:t xml:space="preserve"> </w:t>
@@ -117,7 +120,7 @@
         <w:t xml:space="preserve"> </w:t>
       </w:r>
       <w:r>
-        <w:t xml:space="preserve">for a complete list).</w:t>
+        <w:t xml:space="preserve">for a complete list of all elements.</w:t>
       </w:r>
     </w:p>
     <w:bookmarkStart w:id="24" w:name="reading"/>
@@ -148,7 +151,10 @@
         </w:r>
       </w:hyperlink>
       <w:r>
-        <w:t xml:space="preserve">, extract the project, open it in VS, compile and execute it.</w:t>
+        <w:t xml:space="preserve"> </w:t>
+      </w:r>
+      <w:r>
+        <w:t xml:space="preserve">and extract the project. Open it in in your IDE, compile and execute it.</w:t>
       </w:r>
       <w:r>
         <w:t xml:space="preserve"> </w:t>
@@ -314,7 +320,13 @@
         <w:t xml:space="preserve"> </w:t>
       </w:r>
       <w:r>
-        <w:t xml:space="preserve">performs one simple conversion from Kelvin to Celsius, using data given by the user, create and display a ChemElem object (implicitely calling the</w:t>
+        <w:t xml:space="preserve">performs one simple conversion from Kelvin to Celsius.</w:t>
+      </w:r>
+      <w:r>
+        <w:t xml:space="preserve"> </w:t>
+      </w:r>
+      <w:r>
+        <w:t xml:space="preserve">It uses data given by the user, create and display a ChemElem object (implicitly calling the</w:t>
       </w:r>
       <w:r>
         <w:t xml:space="preserve"> </w:t>
@@ -395,13 +407,13 @@
         <w:t xml:space="preserve">“</w:t>
       </w:r>
       <w:r>
-        <w:t xml:space="preserve">Program.cs</w:t>
+        <w:t xml:space="preserve">ChemElem.cs</w:t>
       </w:r>
       <w:r>
         <w:t xml:space="preserve">”</w:t>
       </w:r>
       <w:r>
-        <w:t xml:space="preserve">, create a second object using our custom constructor, and display the value of its attributes using the getters you previoulsy defined.</w:t>
+        <w:t xml:space="preserve">, write a constructor that requires no arguments.</w:t>
       </w:r>
     </w:p>
     <w:p>
@@ -422,13 +434,13 @@
         <w:t xml:space="preserve">“</w:t>
       </w:r>
       <w:r>
-        <w:t xml:space="preserve">ChemElem.cs</w:t>
+        <w:t xml:space="preserve">Program.cs</w:t>
       </w:r>
       <w:r>
         <w:t xml:space="preserve">”</w:t>
       </w:r>
       <w:r>
-        <w:t xml:space="preserve">, write a no-args constructor.</w:t>
+        <w:t xml:space="preserve">, create a second object using the custom constructor that takes 3 arguments, then display the value of its attributes using the getters you previously defined.</w:t>
       </w:r>
     </w:p>
     <w:p>
@@ -671,7 +683,7 @@
         <w:pStyle w:val="FirstParagraph"/>
       </w:pPr>
       <w:r>
-        <w:t xml:space="preserve">We now want to significantly improve this class, by adding</w:t>
+        <w:t xml:space="preserve">We now want to significantly improve this class, by adding:</w:t>
       </w:r>
     </w:p>
     <w:p>
@@ -683,7 +695,7 @@
         <w:pStyle w:val="Compact"/>
       </w:pPr>
       <w:r>
-        <w:t xml:space="preserve">An attribute for the boilling point,</w:t>
+        <w:t xml:space="preserve">An attribute for the billing point,</w:t>
       </w:r>
     </w:p>
     <w:p>
@@ -745,7 +757,7 @@
         <w:pStyle w:val="Compact"/>
       </w:pPr>
       <w:r>
-        <w:t xml:space="preserve">Modify the constructor, so that it takes a forth argument, and sets its value to be the value of the boiling point attribute.</w:t>
+        <w:t xml:space="preserve">Modify the constructor, so that it takes a 4th argument, and sets its value to be the value of the boiling point attribute.</w:t>
       </w:r>
     </w:p>
     <w:p>
@@ -932,7 +944,23 @@
         <w:pStyle w:val="Compact"/>
       </w:pPr>
       <w:r>
-        <w:t xml:space="preserve">The melting point in Kelvin and in Fahrenheit,</w:t>
+        <w:t xml:space="preserve">The</w:t>
+      </w:r>
+      <w:r>
+        <w:t xml:space="preserve"> </w:t>
+      </w:r>
+      <w:r>
+        <w:rPr>
+          <w:iCs/>
+          <w:i/>
+        </w:rPr>
+        <w:t xml:space="preserve">melting point</w:t>
+      </w:r>
+      <w:r>
+        <w:t xml:space="preserve"> </w:t>
+      </w:r>
+      <w:r>
+        <w:t xml:space="preserve">in Kelvin and in Fahrenheit,</w:t>
       </w:r>
     </w:p>
     <w:p>
@@ -944,7 +972,23 @@
         <w:pStyle w:val="Compact"/>
       </w:pPr>
       <w:r>
-        <w:t xml:space="preserve">The boiling point in Kelvin and in Fahrenheit.</w:t>
+        <w:t xml:space="preserve">The</w:t>
+      </w:r>
+      <w:r>
+        <w:t xml:space="preserve"> </w:t>
+      </w:r>
+      <w:r>
+        <w:rPr>
+          <w:iCs/>
+          <w:i/>
+        </w:rPr>
+        <w:t xml:space="preserve">boiling point</w:t>
+      </w:r>
+      <w:r>
+        <w:t xml:space="preserve"> </w:t>
+      </w:r>
+      <w:r>
+        <w:t xml:space="preserve">in Kelvin and in Fahrenheit.</w:t>
       </w:r>
     </w:p>
     <w:p>

</xml_diff>

<commit_message>
Deploying to gh-pages from @ csci-1301/csci-1301.github.io@469b63fa493bab0c8490e0b2ab6b35f86434025f 🚀
</commit_message>
<xml_diff>
--- a/labs/ChemicalElements/index.docx
+++ b/labs/ChemicalElements/index.docx
@@ -40,7 +40,7 @@
         <w:pStyle w:val="Date"/>
       </w:pPr>
       <w:r>
-        <w:t xml:space="preserve">July  12, 2021 (01:47:44 PM)</w:t>
+        <w:t xml:space="preserve">August   2, 2021 (02:27:37 PM)</w:t>
       </w:r>
     </w:p>
     <w:sdt>
@@ -695,7 +695,7 @@
         <w:pStyle w:val="Compact"/>
       </w:pPr>
       <w:r>
-        <w:t xml:space="preserve">An attribute for the billing point,</w:t>
+        <w:t xml:space="preserve">An attribute for the boiling point,</w:t>
       </w:r>
     </w:p>
     <w:p>
@@ -715,7 +715,7 @@
         <w:pStyle w:val="FirstParagraph"/>
       </w:pPr>
       <w:r>
-        <w:t xml:space="preserve">You may want to comment part, of all of your</w:t>
+        <w:t xml:space="preserve">You may want to comment part, or all of your</w:t>
       </w:r>
       <w:r>
         <w:t xml:space="preserve"> </w:t>

</xml_diff>

<commit_message>
Deploying to gh-pages from @ csci-1301/csci-1301.github.io@1f65a6133f8ce87182386ee38305590eba6a15c4 🚀
</commit_message>
<xml_diff>
--- a/labs/ChemicalElements/index.docx
+++ b/labs/ChemicalElements/index.docx
@@ -40,7 +40,7 @@
         <w:pStyle w:val="Date"/>
       </w:pPr>
       <w:r>
-        <w:t xml:space="preserve">September  29, 2021 (10:51:22 AM)</w:t>
+        <w:t xml:space="preserve">September  29, 2021 (01:28:26 PM)</w:t>
       </w:r>
     </w:p>
     <w:sdt>
@@ -83,7 +83,7 @@
         <w:pStyle w:val="FirstParagraph"/>
       </w:pPr>
       <w:r>
-        <w:t xml:space="preserve">I this lab you will study and modify a class for</w:t>
+        <w:t xml:space="preserve">In this lab you will study and modify a class for</w:t>
       </w:r>
       <w:r>
         <w:t xml:space="preserve"> </w:t>
@@ -267,7 +267,7 @@
         <w:pStyle w:val="Compact"/>
       </w:pPr>
       <w:r>
-        <w:t xml:space="preserve">One methods that returns the melting point in Celsius,</w:t>
+        <w:t xml:space="preserve">One method that returns the melting point in Celsius,</w:t>
       </w:r>
     </w:p>
     <w:p>
@@ -326,7 +326,7 @@
         <w:t xml:space="preserve"> </w:t>
       </w:r>
       <w:r>
-        <w:t xml:space="preserve">It uses data given by the user, create and display a ChemElem object (implicitly calling the</w:t>
+        <w:t xml:space="preserve">It uses data given by the user to create and display a ChemElem object (implicitly calling the</w:t>
       </w:r>
       <w:r>
         <w:t xml:space="preserve"> </w:t>
@@ -509,7 +509,7 @@
         <w:t xml:space="preserve"> </w:t>
       </w:r>
       <w:r>
-        <w:t xml:space="preserve">method when it is called by the object you created at the previous step.</w:t>
+        <w:t xml:space="preserve">method when it is called by the object you created in the previous step.</w:t>
       </w:r>
     </w:p>
     <w:p>
@@ -551,7 +551,7 @@
         <w:t xml:space="preserve"> </w:t>
       </w:r>
       <w:r>
-        <w:t xml:space="preserve">method with one of your object, for instance using</w:t>
+        <w:t xml:space="preserve">method with one of your objects, for instance using</w:t>
       </w:r>
       <w:r>
         <w:t xml:space="preserve"> </w:t>
@@ -707,7 +707,7 @@
         <w:pStyle w:val="Compact"/>
       </w:pPr>
       <w:r>
-        <w:t xml:space="preserve">All the tools needed to display the information in Fahrenheit degree, in addition to Celsius and Kelvin.</w:t>
+        <w:t xml:space="preserve">All the tools needed to display the information in Fahrenheit degrees, in addition to Celsius and Kelvin.</w:t>
       </w:r>
     </w:p>
     <w:p>
@@ -715,7 +715,7 @@
         <w:pStyle w:val="FirstParagraph"/>
       </w:pPr>
       <w:r>
-        <w:t xml:space="preserve">You may want to comment part, or all of your</w:t>
+        <w:t xml:space="preserve">You may want to comment out part or all of your</w:t>
       </w:r>
       <w:r>
         <w:t xml:space="preserve"> </w:t>
@@ -1020,7 +1020,7 @@
         <w:t xml:space="preserve"> </w:t>
       </w:r>
       <w:r>
-        <w:t xml:space="preserve">Use relevant data, test your program, and make sure the behaviour is the expected behaviour.</w:t>
+        <w:t xml:space="preserve">Use relevant data, test your program, and make sure the behavior is the expected behavior.</w:t>
       </w:r>
     </w:p>
     <w:bookmarkEnd w:id="26"/>

</xml_diff>